<commit_message>
Giorni tutor per l'inclusione
</commit_message>
<xml_diff>
--- a/UniPD/Incontri di formazione/Tutor Inclusione - Giorno 2.docx
+++ b/UniPD/Incontri di formazione/Tutor Inclusione - Giorno 2.docx
@@ -2,6 +2,300 @@
 <file path=word/document.xml><?xml version="1.0" encoding="utf-8"?>
 <w:document xmlns:wpc="http://schemas.microsoft.com/office/word/2010/wordprocessingCanvas" xmlns:cx="http://schemas.microsoft.com/office/drawing/2014/chartex" xmlns:cx1="http://schemas.microsoft.com/office/drawing/2015/9/8/chartex" xmlns:cx2="http://schemas.microsoft.com/office/drawing/2015/10/21/chartex" xmlns:cx3="http://schemas.microsoft.com/office/drawing/2016/5/9/chartex" xmlns:cx4="http://schemas.microsoft.com/office/drawing/2016/5/10/chartex" xmlns:cx5="http://schemas.microsoft.com/office/drawing/2016/5/11/chartex" xmlns:cx6="http://schemas.microsoft.com/office/drawing/2016/5/12/chartex" xmlns:cx7="http://schemas.microsoft.com/office/drawing/2016/5/13/chartex" xmlns:cx8="http://schemas.microsoft.com/office/drawing/2016/5/14/chartex" xmlns:mc="http://schemas.openxmlformats.org/markup-compatibility/2006" xmlns:aink="http://schemas.microsoft.com/office/drawing/2016/ink" xmlns:am3d="http://schemas.microsoft.com/office/drawing/2017/model3d" xmlns:o="urn:schemas-microsoft-com:office:office" xmlns:oel="http://schemas.microsoft.com/office/2019/extlst" xmlns:r="http://schemas.openxmlformats.org/officeDocument/2006/relationships" xmlns:m="http://schemas.openxmlformats.org/officeDocument/2006/math" xmlns:v="urn:schemas-microsoft-com:vml" xmlns:wp14="http://schemas.microsoft.com/office/word/2010/wordprocessingDrawing" xmlns:wp="http://schemas.openxmlformats.org/drawingml/2006/wordprocessingDrawing" xmlns:w10="urn:schemas-microsoft-com:office:word" xmlns:w="http://schemas.openxmlformats.org/wordprocessingml/2006/main" xmlns:w14="http://schemas.microsoft.com/office/word/2010/wordml" xmlns:w15="http://schemas.microsoft.com/office/word/2012/wordml" xmlns:w16cex="http://schemas.microsoft.com/office/word/2018/wordml/cex" xmlns:w16cid="http://schemas.microsoft.com/office/word/2016/wordml/cid" xmlns:w16="http://schemas.microsoft.com/office/word/2018/wordml" xmlns:w16sdtdh="http://schemas.microsoft.com/office/word/2020/wordml/sdtdatahash" xmlns:w16se="http://schemas.microsoft.com/office/word/2015/wordml/symex" xmlns:wpg="http://schemas.microsoft.com/office/word/2010/wordprocessingGroup" xmlns:wpi="http://schemas.microsoft.com/office/word/2010/wordprocessingInk" xmlns:wne="http://schemas.microsoft.com/office/word/2006/wordml" xmlns:wps="http://schemas.microsoft.com/office/word/2010/wordprocessingShape" mc:Ignorable="w14 w15 w16se w16cid w16 w16cex w16sdtdh wp14">
   <w:body>
+    <w:p>
+      <w:pPr>
+        <w:jc w:val="center"/>
+        <w:rPr>
+          <w:u w:val="single"/>
+        </w:rPr>
+      </w:pPr>
+      <w:r>
+        <w:rPr>
+          <w:u w:val="single"/>
+        </w:rPr>
+        <w:t xml:space="preserve">Mattina: </w:t>
+      </w:r>
+      <w:r>
+        <w:rPr>
+          <w:u w:val="single"/>
+        </w:rPr>
+        <w:t>Promuovere lo studio e la partecipazione attiva alla vita universitaria di studentesse e studenti con disabilità, DSA e altre vulnerabilità (parte 2)</w:t>
+      </w:r>
+    </w:p>
+    <w:p>
+      <w:r>
+        <w:t xml:space="preserve">La </w:t>
+      </w:r>
+      <w:r>
+        <w:rPr>
+          <w:u w:val="single"/>
+        </w:rPr>
+        <w:t>salute</w:t>
+      </w:r>
+      <w:r>
+        <w:t xml:space="preserve">, come la relazione, è come una danza a due: esiste corresponsabilità nella comunicazione. </w:t>
+      </w:r>
+      <w:r>
+        <w:t xml:space="preserve">Definiamo in generale la salute come una “salvezza”, nel senso di assenza di malattia; progressivamente è evoluto come stato di benessere sociale, dato dall’assenza di problemi. Intrinsecamente, si vede quindi il benessere come riflessione ed avere un’ossessione malsana nell’essere sempre perfetti (esempi: ortoressia/vigoressia). </w:t>
+      </w:r>
+    </w:p>
+    <w:p>
+      <w:r>
+        <w:t xml:space="preserve">Poniamoci una domanda: cosa ci fa stare bene? Questa è una definizione soggettiva, ma più generalmente viene vista la salute come continuum di aspirazioni e bisogni, facendo fronte ai continui cambiamenti ambientali e al contatto con altri esseri umani. </w:t>
+      </w:r>
+      <w:r>
+        <w:t>Si può definirla come armonia, equilibrio interiore e partecipazione attiva nelle questioni quotidiane.</w:t>
+      </w:r>
+      <w:r>
+        <w:t xml:space="preserve"> Ancora meglio: presenza con sé stessi e stare bene.</w:t>
+      </w:r>
+      <w:r>
+        <w:t xml:space="preserve"> La relazione viene intesa come questione di sopravvivenza, vedendo la mancanza di relazioni come male, mentre la presenza è indice di buona qualità delle relazioni. </w:t>
+      </w:r>
+    </w:p>
+    <w:p>
+      <w:r>
+        <w:t xml:space="preserve">La solitudine si intende come dimensione di mancanza nei confronti di sé stessi e degli altri, creando un punto di rottura e di mancanza tra le cose volute e le cose veramente presenti. </w:t>
+      </w:r>
+      <w:r>
+        <w:t>Si può vedere anche la provenienza ma anche la cultura e la lingua che comporta l’assenza di riconoscimento in un contesto, così portando a riconoscerci in gruppi anche estremizzanti</w:t>
+      </w:r>
+      <w:r>
+        <w:t xml:space="preserve">, ma anche determinate fedi. </w:t>
+      </w:r>
+      <w:r>
+        <w:t xml:space="preserve">Non è l’esser soli il malessere, ma la discrepanza e l’attivazione di processi infiammatori che possono fare anche più male di sigarette e altro (circa la metà di europei/americani soffrono di solitudine, in cui il corpo reagisce infiammandosi); durante la pandemia, tali processi sono accelerati molto di più. </w:t>
+      </w:r>
+    </w:p>
+    <w:p>
+      <w:r>
+        <w:t xml:space="preserve">Aiutando a riconoscere le risorse che la persona ha, si può costruire un “now moment”, realizzando a livello emotivo e mentale il qui ed ora. </w:t>
+      </w:r>
+      <w:r>
+        <w:t xml:space="preserve">La relazione richiede una presenza e un rapporto duplice e si basa su alcuni punti chiave: l’onestà (il non giudizio, il vuoto, il creare un rapporto aperto), l’apertura (supposizione di sapere qualcosa dell’altro, interesse piuttosto che “cura con il camice”) e la cooperazione, data della coppia. </w:t>
+      </w:r>
+      <w:r>
+        <w:t xml:space="preserve">È giusto usare l’esperienza, ma pretendere di essere qualcosa che non si è e sapere che occorre fermarsi. </w:t>
+      </w:r>
+      <w:r>
+        <w:t xml:space="preserve">La persona deve chiedere aiuto e non noi per loro. </w:t>
+      </w:r>
+    </w:p>
+    <w:p>
+      <w:r>
+        <w:t xml:space="preserve">Occorre vedere la relazione come costante dover performare, ma invece porsi le giuste domande. </w:t>
+      </w:r>
+      <w:r>
+        <w:t xml:space="preserve">Ci proviamo e non c’è possibilità di fallimento, ponendosi all’ottica del dovere. </w:t>
+      </w:r>
+    </w:p>
+    <w:p>
+      <w:r>
+        <w:t>La risorsa offerta dall’università di Padova è lo SCUP (</w:t>
+      </w:r>
+      <w:r>
+        <w:t>Centro Ateneo dei Servizi Clinici Universitari Psicologici</w:t>
+      </w:r>
+      <w:r>
+        <w:t>) composto da:</w:t>
+      </w:r>
+    </w:p>
+    <w:p>
+      <w:pPr>
+        <w:pStyle w:val="Paragrafoelenco"/>
+        <w:numPr>
+          <w:ilvl w:val="0"/>
+          <w:numId w:val="1"/>
+        </w:numPr>
+      </w:pPr>
+      <w:r>
+        <w:t>Servizio Dipendenti Ateneo (ADAP)</w:t>
+      </w:r>
+    </w:p>
+    <w:p>
+      <w:pPr>
+        <w:pStyle w:val="Paragrafoelenco"/>
+        <w:numPr>
+          <w:ilvl w:val="0"/>
+          <w:numId w:val="1"/>
+        </w:numPr>
+      </w:pPr>
+      <w:r>
+        <w:t>Servizi Alta Specializzazione Popolazione (Conto Terzi)</w:t>
+      </w:r>
+    </w:p>
+    <w:p>
+      <w:pPr>
+        <w:pStyle w:val="Paragrafoelenco"/>
+        <w:numPr>
+          <w:ilvl w:val="0"/>
+          <w:numId w:val="1"/>
+        </w:numPr>
+      </w:pPr>
+      <w:r>
+        <w:t>Servizi per gli Studenti di Ateneo (SAP)</w:t>
+      </w:r>
+      <w:r>
+        <w:t xml:space="preserve"> – Via Tommaseo 47/A</w:t>
+      </w:r>
+    </w:p>
+    <w:p>
+      <w:pPr>
+        <w:pStyle w:val="Paragrafoelenco"/>
+        <w:numPr>
+          <w:ilvl w:val="1"/>
+          <w:numId w:val="1"/>
+        </w:numPr>
+      </w:pPr>
+      <w:r>
+        <w:t>Per prevenzione</w:t>
+      </w:r>
+    </w:p>
+    <w:p>
+      <w:pPr>
+        <w:pStyle w:val="Paragrafoelenco"/>
+        <w:numPr>
+          <w:ilvl w:val="2"/>
+          <w:numId w:val="1"/>
+        </w:numPr>
+      </w:pPr>
+      <w:r>
+        <w:t>SAP benessere senza rischio</w:t>
+      </w:r>
+    </w:p>
+    <w:p>
+      <w:pPr>
+        <w:pStyle w:val="Paragrafoelenco"/>
+        <w:numPr>
+          <w:ilvl w:val="2"/>
+          <w:numId w:val="1"/>
+        </w:numPr>
+      </w:pPr>
+      <w:r>
+        <w:t>SAP Apprendimento e studio</w:t>
+      </w:r>
+    </w:p>
+    <w:p>
+      <w:pPr>
+        <w:pStyle w:val="Paragrafoelenco"/>
+        <w:numPr>
+          <w:ilvl w:val="1"/>
+          <w:numId w:val="1"/>
+        </w:numPr>
+      </w:pPr>
+      <w:r>
+        <w:t>Per clinica</w:t>
+      </w:r>
+    </w:p>
+    <w:p>
+      <w:pPr>
+        <w:pStyle w:val="Paragrafoelenco"/>
+        <w:numPr>
+          <w:ilvl w:val="2"/>
+          <w:numId w:val="1"/>
+        </w:numPr>
+      </w:pPr>
+      <w:r>
+        <w:t>Altri 4 servizi</w:t>
+      </w:r>
+    </w:p>
+    <w:p>
+      <w:r>
+        <w:t xml:space="preserve">Le segnalazioni delle persone riguardano ansie, problemi relazioni, affettivi, eventi traumatici, problemi di studio/motivazione e situazioni di altro tipo. </w:t>
+      </w:r>
+      <w:r>
+        <w:t xml:space="preserve">Il SAP è un servizio gratuito ma non solo studenti, ma per tutti. </w:t>
+      </w:r>
+      <w:r>
+        <w:t>Il SAP offre triage/testistica iniziale (fase di valutazione), 2/3 colloqui di consultazione, 1/2 colloqui di restituzione (</w:t>
+      </w:r>
+      <w:r>
+        <w:t>breve colloquio in cui viene spiegata in termini semplici la situazione del paziente</w:t>
+      </w:r>
+      <w:r>
+        <w:t>); tutto dipende dalla diagnosi, ci possono essere più colloqui in caso ma anche terapie.</w:t>
+      </w:r>
+    </w:p>
+    <w:p>
+      <w:r>
+        <w:br w:type="page"/>
+      </w:r>
+    </w:p>
+    <w:p>
+      <w:r>
+        <w:lastRenderedPageBreak/>
+        <w:t>Se ci sono problematiche, entro una settimana</w:t>
+      </w:r>
+      <w:r>
+        <w:t xml:space="preserve"> risponde per l’operatore</w:t>
+      </w:r>
+      <w:r>
+        <w:t xml:space="preserve"> (moduli da firmare/firmati/ricontattato poi dall’operatore)</w:t>
+      </w:r>
+      <w:r>
+        <w:t>, oppure entro un mese in generale</w:t>
+      </w:r>
+      <w:r>
+        <w:t xml:space="preserve"> (caso internazionale)</w:t>
+      </w:r>
+      <w:r>
+        <w:t xml:space="preserve"> (considerando tutti i moduli inviati/firmati</w:t>
+      </w:r>
+      <w:r>
+        <w:t>, se non c’è urgenza due/tre mesi</w:t>
+      </w:r>
+      <w:r>
+        <w:t>)</w:t>
+      </w:r>
+      <w:r>
+        <w:t xml:space="preserve">, decidendo il tipo di proposta da fare. </w:t>
+      </w:r>
+      <w:r>
+        <w:t>Un esempio è la psicoterapia, individuale o a gruppi, con una durata da 2 a 12 mesi</w:t>
+      </w:r>
+      <w:r>
+        <w:t>, gruppi a breve termine (gruppi di 8-12 partecipanti a sei sessioni ciascuna da 50 minuti)</w:t>
+      </w:r>
+      <w:r>
+        <w:t xml:space="preserve">. </w:t>
+      </w:r>
+    </w:p>
+    <w:p>
+      <w:r>
+        <w:t xml:space="preserve">Contatteremo il Settore Inclusione per la firma contratti (etc. etc.) e relativi file Drive </w:t>
+      </w:r>
+      <w:r>
+        <w:t>e sostanzialmente si parla di accompagnamento</w:t>
+      </w:r>
+      <w:r>
+        <w:t xml:space="preserve"> per la prova d’esame</w:t>
+      </w:r>
+      <w:r>
+        <w:t xml:space="preserve">, supporto durante prove d’esame, sfruttando posizioni già all’interno del nostro Dipartimento/Scuola, con possibilità di LIS/servizi biblioteca/prestito ausili, creando i giusti contesti inclusivi. </w:t>
+      </w:r>
+      <w:r>
+        <w:t>Possono essere richiesti libri in formato alternativo (da cartaceo a digitale ad esempio, come sintesi vocale)</w:t>
+      </w:r>
+      <w:r>
+        <w:t xml:space="preserve">, richiedendo quali testi si necessitano oppure curare la conversione. </w:t>
+      </w:r>
+    </w:p>
+    <w:p>
+      <w:r>
+        <w:t>In merito agli esami, è utile richiedere prove personalizzate, tempistiche diverse e specifiche mappe concettuali</w:t>
+      </w:r>
+      <w:r>
+        <w:t xml:space="preserve"> (almeno 15 giorni prima rispetto alla prova d’esame). </w:t>
+      </w:r>
+      <w:r>
+        <w:t xml:space="preserve">Il ruolo del tutor dell’inclusione promuove il ricorso a modalità di gestione dello studio efficace, favorendo la partecipazione della vita universitaria, affiancando la persona dove necessario e comunicando, in copia, con lo stesso Settore Inclusione, favorendo un approccio motivazionale positivo. </w:t>
+      </w:r>
+    </w:p>
+    <w:p>
+      <w:r>
+        <w:t xml:space="preserve">In questo modo, è utile creare la giusta atmosfera di accoglienza, organizzando a livello di studio e sede d’esame, favorendo se possibile l’incontro in presenza. </w:t>
+      </w:r>
+    </w:p>
     <w:p/>
     <w:sectPr>
       <w:pgSz w:w="11906" w:h="16838"/>
@@ -11,6 +305,126 @@
     </w:sectPr>
   </w:body>
 </w:document>
+</file>
+
+<file path=word/numbering.xml><?xml version="1.0" encoding="utf-8"?>
+<w:numbering xmlns:wpc="http://schemas.microsoft.com/office/word/2010/wordprocessingCanvas" xmlns:cx="http://schemas.microsoft.com/office/drawing/2014/chartex" xmlns:cx1="http://schemas.microsoft.com/office/drawing/2015/9/8/chartex" xmlns:cx2="http://schemas.microsoft.com/office/drawing/2015/10/21/chartex" xmlns:cx3="http://schemas.microsoft.com/office/drawing/2016/5/9/chartex" xmlns:cx4="http://schemas.microsoft.com/office/drawing/2016/5/10/chartex" xmlns:cx5="http://schemas.microsoft.com/office/drawing/2016/5/11/chartex" xmlns:cx6="http://schemas.microsoft.com/office/drawing/2016/5/12/chartex" xmlns:cx7="http://schemas.microsoft.com/office/drawing/2016/5/13/chartex" xmlns:cx8="http://schemas.microsoft.com/office/drawing/2016/5/14/chartex" xmlns:mc="http://schemas.openxmlformats.org/markup-compatibility/2006" xmlns:aink="http://schemas.microsoft.com/office/drawing/2016/ink" xmlns:am3d="http://schemas.microsoft.com/office/drawing/2017/model3d" xmlns:o="urn:schemas-microsoft-com:office:office" xmlns:oel="http://schemas.microsoft.com/office/2019/extlst" xmlns:r="http://schemas.openxmlformats.org/officeDocument/2006/relationships" xmlns:m="http://schemas.openxmlformats.org/officeDocument/2006/math" xmlns:v="urn:schemas-microsoft-com:vml" xmlns:wp14="http://schemas.microsoft.com/office/word/2010/wordprocessingDrawing" xmlns:wp="http://schemas.openxmlformats.org/drawingml/2006/wordprocessingDrawing" xmlns:w10="urn:schemas-microsoft-com:office:word" xmlns:w="http://schemas.openxmlformats.org/wordprocessingml/2006/main" xmlns:w14="http://schemas.microsoft.com/office/word/2010/wordml" xmlns:w15="http://schemas.microsoft.com/office/word/2012/wordml" xmlns:w16cex="http://schemas.microsoft.com/office/word/2018/wordml/cex" xmlns:w16cid="http://schemas.microsoft.com/office/word/2016/wordml/cid" xmlns:w16="http://schemas.microsoft.com/office/word/2018/wordml" xmlns:w16sdtdh="http://schemas.microsoft.com/office/word/2020/wordml/sdtdatahash" xmlns:w16se="http://schemas.microsoft.com/office/word/2015/wordml/symex" xmlns:wpg="http://schemas.microsoft.com/office/word/2010/wordprocessingGroup" xmlns:wpi="http://schemas.microsoft.com/office/word/2010/wordprocessingInk" xmlns:wne="http://schemas.microsoft.com/office/word/2006/wordml" xmlns:wps="http://schemas.microsoft.com/office/word/2010/wordprocessingShape" mc:Ignorable="w14 w15 w16se w16cid w16 w16cex w16sdtdh wp14">
+  <w:abstractNum w:abstractNumId="0" w15:restartNumberingAfterBreak="0">
+    <w:nsid w:val="4AA56F36"/>
+    <w:multiLevelType w:val="hybridMultilevel"/>
+    <w:tmpl w:val="2A64B284"/>
+    <w:lvl w:ilvl="0" w:tplc="96DA8F48">
+      <w:numFmt w:val="bullet"/>
+      <w:lvlText w:val="-"/>
+      <w:lvlJc w:val="left"/>
+      <w:pPr>
+        <w:ind w:left="720" w:hanging="360"/>
+      </w:pPr>
+      <w:rPr>
+        <w:rFonts w:ascii="Calibri" w:eastAsiaTheme="minorHAnsi" w:hAnsi="Calibri" w:cs="Calibri" w:hint="default"/>
+      </w:rPr>
+    </w:lvl>
+    <w:lvl w:ilvl="1" w:tplc="04100003">
+      <w:start w:val="1"/>
+      <w:numFmt w:val="bullet"/>
+      <w:lvlText w:val="o"/>
+      <w:lvlJc w:val="left"/>
+      <w:pPr>
+        <w:ind w:left="1440" w:hanging="360"/>
+      </w:pPr>
+      <w:rPr>
+        <w:rFonts w:ascii="Courier New" w:hAnsi="Courier New" w:cs="Courier New" w:hint="default"/>
+      </w:rPr>
+    </w:lvl>
+    <w:lvl w:ilvl="2" w:tplc="04100005">
+      <w:start w:val="1"/>
+      <w:numFmt w:val="bullet"/>
+      <w:lvlText w:val=""/>
+      <w:lvlJc w:val="left"/>
+      <w:pPr>
+        <w:ind w:left="2160" w:hanging="360"/>
+      </w:pPr>
+      <w:rPr>
+        <w:rFonts w:ascii="Wingdings" w:hAnsi="Wingdings" w:hint="default"/>
+      </w:rPr>
+    </w:lvl>
+    <w:lvl w:ilvl="3" w:tplc="04100001" w:tentative="1">
+      <w:start w:val="1"/>
+      <w:numFmt w:val="bullet"/>
+      <w:lvlText w:val=""/>
+      <w:lvlJc w:val="left"/>
+      <w:pPr>
+        <w:ind w:left="2880" w:hanging="360"/>
+      </w:pPr>
+      <w:rPr>
+        <w:rFonts w:ascii="Symbol" w:hAnsi="Symbol" w:hint="default"/>
+      </w:rPr>
+    </w:lvl>
+    <w:lvl w:ilvl="4" w:tplc="04100003" w:tentative="1">
+      <w:start w:val="1"/>
+      <w:numFmt w:val="bullet"/>
+      <w:lvlText w:val="o"/>
+      <w:lvlJc w:val="left"/>
+      <w:pPr>
+        <w:ind w:left="3600" w:hanging="360"/>
+      </w:pPr>
+      <w:rPr>
+        <w:rFonts w:ascii="Courier New" w:hAnsi="Courier New" w:cs="Courier New" w:hint="default"/>
+      </w:rPr>
+    </w:lvl>
+    <w:lvl w:ilvl="5" w:tplc="04100005" w:tentative="1">
+      <w:start w:val="1"/>
+      <w:numFmt w:val="bullet"/>
+      <w:lvlText w:val=""/>
+      <w:lvlJc w:val="left"/>
+      <w:pPr>
+        <w:ind w:left="4320" w:hanging="360"/>
+      </w:pPr>
+      <w:rPr>
+        <w:rFonts w:ascii="Wingdings" w:hAnsi="Wingdings" w:hint="default"/>
+      </w:rPr>
+    </w:lvl>
+    <w:lvl w:ilvl="6" w:tplc="04100001" w:tentative="1">
+      <w:start w:val="1"/>
+      <w:numFmt w:val="bullet"/>
+      <w:lvlText w:val=""/>
+      <w:lvlJc w:val="left"/>
+      <w:pPr>
+        <w:ind w:left="5040" w:hanging="360"/>
+      </w:pPr>
+      <w:rPr>
+        <w:rFonts w:ascii="Symbol" w:hAnsi="Symbol" w:hint="default"/>
+      </w:rPr>
+    </w:lvl>
+    <w:lvl w:ilvl="7" w:tplc="04100003" w:tentative="1">
+      <w:start w:val="1"/>
+      <w:numFmt w:val="bullet"/>
+      <w:lvlText w:val="o"/>
+      <w:lvlJc w:val="left"/>
+      <w:pPr>
+        <w:ind w:left="5760" w:hanging="360"/>
+      </w:pPr>
+      <w:rPr>
+        <w:rFonts w:ascii="Courier New" w:hAnsi="Courier New" w:cs="Courier New" w:hint="default"/>
+      </w:rPr>
+    </w:lvl>
+    <w:lvl w:ilvl="8" w:tplc="04100005" w:tentative="1">
+      <w:start w:val="1"/>
+      <w:numFmt w:val="bullet"/>
+      <w:lvlText w:val=""/>
+      <w:lvlJc w:val="left"/>
+      <w:pPr>
+        <w:ind w:left="6480" w:hanging="360"/>
+      </w:pPr>
+      <w:rPr>
+        <w:rFonts w:ascii="Wingdings" w:hAnsi="Wingdings" w:hint="default"/>
+      </w:rPr>
+    </w:lvl>
+  </w:abstractNum>
+  <w:num w:numId="1" w16cid:durableId="98568273">
+    <w:abstractNumId w:val="0"/>
+  </w:num>
+</w:numbering>
 </file>
 
 <file path=word/styles.xml><?xml version="1.0" encoding="utf-8"?>
@@ -441,6 +855,17 @@
     <w:semiHidden/>
     <w:unhideWhenUsed/>
   </w:style>
+  <w:style w:type="paragraph" w:styleId="Paragrafoelenco">
+    <w:name w:val="List Paragraph"/>
+    <w:basedOn w:val="Normale"/>
+    <w:uiPriority w:val="34"/>
+    <w:qFormat/>
+    <w:rsid w:val="001C541C"/>
+    <w:pPr>
+      <w:ind w:left="720"/>
+      <w:contextualSpacing/>
+    </w:pPr>
+  </w:style>
 </w:styles>
 </file>
 

</xml_diff>